<commit_message>
final commit - all variable is set to project ppt
</commit_message>
<xml_diff>
--- a/특론2 보고서 60182203 이하윤.docx
+++ b/특론2 보고서 60182203 이하윤.docx
@@ -332,6 +332,59 @@
         </w:rPr>
         <w:t>에서 개발하였다.</w:t>
       </w:r>
+      <w:r>
+        <w:rPr>
+          <w:b/>
+          <w:bCs/>
+        </w:rPr>
+        <w:br/>
+      </w:r>
+      <w:r>
+        <w:rPr>
+          <w:rFonts w:hint="eastAsia"/>
+          <w:b/>
+          <w:bCs/>
+        </w:rPr>
+        <w:t xml:space="preserve">테스트를 위한 클라이언트의 </w:t>
+      </w:r>
+      <w:r>
+        <w:rPr>
+          <w:b/>
+          <w:bCs/>
+        </w:rPr>
+        <w:t>ID</w:t>
+      </w:r>
+      <w:r>
+        <w:rPr>
+          <w:rFonts w:hint="eastAsia"/>
+          <w:b/>
+          <w:bCs/>
+        </w:rPr>
+        <w:t xml:space="preserve">는 </w:t>
+      </w:r>
+      <w:r>
+        <w:rPr>
+          <w:b/>
+          <w:bCs/>
+        </w:rPr>
+        <w:t xml:space="preserve">1~30 </w:t>
+      </w:r>
+      <w:r>
+        <w:rPr>
+          <w:rFonts w:hint="eastAsia"/>
+          <w:b/>
+          <w:bCs/>
+        </w:rPr>
+        <w:t xml:space="preserve">사이의 수로 </w:t>
+      </w:r>
+      <w:r>
+        <w:rPr>
+          <w:rFonts w:hint="eastAsia"/>
+          <w:b/>
+          <w:bCs/>
+        </w:rPr>
+        <w:t>가정한다.</w:t>
+      </w:r>
     </w:p>
     <w:p>
       <w:pPr>
@@ -1464,7 +1517,16 @@
           <w:b/>
           <w:bCs/>
         </w:rPr>
-        <w:t>의 함수들을 통해 유저 본인의 데이터들에 접근한다.</w:t>
+        <w:t xml:space="preserve">의 </w:t>
+      </w:r>
+      <w:r>
+        <w:rPr>
+          <w:rFonts w:hint="eastAsia"/>
+          <w:b/>
+          <w:bCs/>
+        </w:rPr>
+        <w:lastRenderedPageBreak/>
+        <w:t>함수들을 통해 유저 본인의 데이터들에 접근한다.</w:t>
       </w:r>
       <w:r>
         <w:rPr>
@@ -1479,7 +1541,6 @@
           <w:b/>
           <w:bCs/>
         </w:rPr>
-        <w:lastRenderedPageBreak/>
         <w:t>-</w:t>
       </w:r>
       <w:r>
@@ -2495,6 +2556,7 @@
     <w:p>
       <w:pPr>
         <w:rPr>
+          <w:rFonts w:hint="eastAsia"/>
           <w:b/>
           <w:bCs/>
         </w:rPr>
@@ -2744,7 +2806,16 @@
           <w:b/>
           <w:bCs/>
         </w:rPr>
-        <w:t xml:space="preserve"> 후 필요한 작업까지 모두 처리가 됐을 때 다시 클라이언트로 보내야하는 데이터가 있다면 </w:t>
+        <w:t xml:space="preserve"> 후 필요한 작업까지 모두 처리가 됐을 때 다시 클라이언트로 보내야</w:t>
+      </w:r>
+      <w:r>
+        <w:rPr>
+          <w:rFonts w:hint="eastAsia"/>
+          <w:b/>
+          <w:bCs/>
+        </w:rPr>
+        <w:lastRenderedPageBreak/>
+        <w:t xml:space="preserve">하는 데이터가 있다면 </w:t>
       </w:r>
       <w:r>
         <w:rPr>
@@ -2819,16 +2890,7 @@
           <w:b/>
           <w:bCs/>
         </w:rPr>
-        <w:t>를 통한 읽</w:t>
-      </w:r>
-      <w:r>
-        <w:rPr>
-          <w:rFonts w:hint="eastAsia"/>
-          <w:b/>
-          <w:bCs/>
-        </w:rPr>
-        <w:lastRenderedPageBreak/>
-        <w:t xml:space="preserve">기 이벤트가 없더라도 작업 큐에 넣어 다시 </w:t>
+        <w:t xml:space="preserve">를 통한 읽기 이벤트가 없더라도 작업 큐에 넣어 다시 </w:t>
       </w:r>
       <w:r>
         <w:rPr>
@@ -3273,6 +3335,59 @@
           <w:bCs/>
         </w:rPr>
         <w:t xml:space="preserve"> </w:t>
+      </w:r>
+      <w:r>
+        <w:rPr>
+          <w:rFonts w:hint="eastAsia"/>
+          <w:b/>
+          <w:bCs/>
+        </w:rPr>
+        <w:t xml:space="preserve">또한 서버 프로그램을 실행시킬 때마다 </w:t>
+      </w:r>
+      <w:r>
+        <w:rPr>
+          <w:b/>
+          <w:bCs/>
+        </w:rPr>
+        <w:t>Redis</w:t>
+      </w:r>
+      <w:r>
+        <w:rPr>
+          <w:rFonts w:hint="eastAsia"/>
+          <w:b/>
+          <w:bCs/>
+        </w:rPr>
+        <w:t xml:space="preserve">의 </w:t>
+      </w:r>
+      <w:r>
+        <w:rPr>
+          <w:b/>
+          <w:bCs/>
+        </w:rPr>
+        <w:t xml:space="preserve">flushall </w:t>
+      </w:r>
+      <w:r>
+        <w:rPr>
+          <w:rFonts w:hint="eastAsia"/>
+          <w:b/>
+          <w:bCs/>
+        </w:rPr>
+        <w:t xml:space="preserve">명령어를 통해 </w:t>
+      </w:r>
+      <w:r>
+        <w:rPr>
+          <w:b/>
+          <w:bCs/>
+        </w:rPr>
+        <w:t>Redis</w:t>
+      </w:r>
+      <w:r>
+        <w:rPr>
+          <w:rFonts w:hint="eastAsia"/>
+          <w:b/>
+          <w:bCs/>
+        </w:rPr>
+        <w:t>를 초기화시킨다.</w:t>
       </w:r>
     </w:p>
     <w:p>
@@ -3615,6 +3730,13 @@
         </w:rPr>
         <w:br/>
         <w:t>- RecvThreadProc()</w:t>
+      </w:r>
+      <w:r>
+        <w:rPr>
+          <w:b/>
+          <w:bCs/>
+        </w:rPr>
+        <w:br/>
       </w:r>
       <w:r>
         <w:rPr>

</xml_diff>